<commit_message>
Refactor main function structure: remove preprocessor directive and clean up formatting
</commit_message>
<xml_diff>
--- a/2/31/Отчет31.docx
+++ b/2/31/Отчет31.docx
@@ -341,8 +341,6 @@
             <w:jc w:val="center"/>
             <w:rPr>
               <w:rFonts w:ascii="Times New Roman" w:hAnsi="Times New Roman"/>
-              <w:sz w:val="32"/>
-              <w:szCs w:val="32"/>
             </w:rPr>
           </w:pPr>
           <w:r>
@@ -351,8 +349,6 @@
           <w:r>
             <w:rPr>
               <w:rFonts w:ascii="Times New Roman" w:hAnsi="Times New Roman"/>
-              <w:sz w:val="32"/>
-              <w:szCs w:val="32"/>
             </w:rPr>
             <w:t>Содержание</w:t>
           </w:r>
@@ -572,6 +568,14 @@
                 <w:sz w:val="28"/>
                 <w:szCs w:val="28"/>
               </w:rPr>
+              <w:t xml:space="preserve"> </w:t>
+            </w:r>
+            <w:r>
+              <w:rPr>
+                <w:rStyle w:val="IndexLink"/>
+                <w:sz w:val="28"/>
+                <w:szCs w:val="28"/>
+              </w:rPr>
               <w:t>3.3 Алгоритм вхождений точек в окружность</w:t>
               <w:tab/>
               <w:t>8</w:t>
@@ -864,39 +868,7 @@
           <w:szCs w:val="28"/>
         </w:rPr>
         <w:tab/>
-        <w:t xml:space="preserve">Рассматривается модель информации о </w:t>
-      </w:r>
-      <w:r>
-        <w:rPr>
-          <w:rFonts w:ascii="Times New Roman" w:hAnsi="Times New Roman"/>
-          <w:sz w:val="28"/>
-          <w:szCs w:val="28"/>
-        </w:rPr>
-        <w:t>точках на декартовой плоскости и окружностях</w:t>
-      </w:r>
-      <w:r>
-        <w:rPr>
-          <w:rFonts w:ascii="Times New Roman" w:hAnsi="Times New Roman"/>
-          <w:sz w:val="28"/>
-          <w:szCs w:val="28"/>
-        </w:rPr>
-        <w:t>. Описание точки представлено совокупностью свойств: координата</w:t>
-      </w:r>
-      <w:r>
-        <w:rPr>
-          <w:rFonts w:ascii="Times New Roman" w:hAnsi="Times New Roman"/>
-          <w:sz w:val="28"/>
-          <w:szCs w:val="28"/>
-        </w:rPr>
-        <w:t>_х, координата_у</w:t>
-      </w:r>
-      <w:r>
-        <w:rPr>
-          <w:rFonts w:ascii="Times New Roman" w:hAnsi="Times New Roman"/>
-          <w:sz w:val="28"/>
-          <w:szCs w:val="28"/>
-        </w:rPr>
-        <w:t>. В то же время, описание окружности представлено координатами центра х/у и радиусом.  В области программной реализации модель точки и окружности имеет вид структурного типа данных.</w:t>
+        <w:t>Рассматривается модель информации о точках на декартовой плоскости и окружностях. Описание точки представлено совокупностью свойств: координата_х, координата_у. В то же время, описание окружности представлено координатами центра х/у и радиусом.  В области программной реализации модель точки и окружности имеет вид структурного типа данных.</w:t>
       </w:r>
     </w:p>
     <w:p>
@@ -1074,23 +1046,7 @@
           <w:szCs w:val="28"/>
         </w:rPr>
         <w:tab/>
-        <w:t xml:space="preserve">Программа позволяет пользователю задать координаты точек, и параметры окружности – координаты центра и радиус. Результаты обработки выводятся на экран монитора. Через консоль </w:t>
-      </w:r>
-      <w:r>
-        <w:rPr>
-          <w:rFonts w:ascii="Times New Roman" w:hAnsi="Times New Roman"/>
-          <w:sz w:val="28"/>
-          <w:szCs w:val="28"/>
-        </w:rPr>
-        <w:t>(терминал)</w:t>
-      </w:r>
-      <w:r>
-        <w:rPr>
-          <w:rFonts w:ascii="Times New Roman" w:hAnsi="Times New Roman"/>
-          <w:sz w:val="28"/>
-          <w:szCs w:val="28"/>
-        </w:rPr>
-        <w:t>.</w:t>
+        <w:t>Программа позволяет пользователю задать координаты точек, и параметры окружности – координаты центра и радиус. Результаты обработки выводятся на экран монитора. Через консоль (терминал).</w:t>
       </w:r>
     </w:p>
     <w:p>
@@ -1174,23 +1130,7 @@
           <w:szCs w:val="28"/>
         </w:rPr>
         <w:tab/>
-        <w:t xml:space="preserve">Сначала пользователю предлагается указать </w:t>
-      </w:r>
-      <w:r>
-        <w:rPr>
-          <w:rFonts w:ascii="Times New Roman" w:hAnsi="Times New Roman"/>
-          <w:sz w:val="28"/>
-          <w:szCs w:val="28"/>
-        </w:rPr>
-        <w:t>параметры окружности – координаты х/у, ввод в виде: “х у”,  радиус</w:t>
-      </w:r>
-      <w:r>
-        <w:rPr>
-          <w:rFonts w:ascii="Times New Roman" w:hAnsi="Times New Roman"/>
-          <w:sz w:val="28"/>
-          <w:szCs w:val="28"/>
-        </w:rPr>
-        <w:t>:</w:t>
+        <w:t>Сначала пользователю предлагается указать параметры окружности – координаты х/у, ввод в виде: “х у”,  радиус:</w:t>
       </w:r>
     </w:p>
     <w:p>
@@ -1204,12 +1144,15 @@
         <w:spacing w:lineRule="auto" w:line="360"/>
         <w:jc w:val="both"/>
         <w:rPr>
+          <w:sz w:val="28"/>
+          <w:szCs w:val="28"/>
+        </w:rPr>
+      </w:pPr>
+      <w:r>
+        <w:rPr>
           <w:rFonts w:ascii="Consolas" w:hAnsi="Consolas"/>
-        </w:rPr>
-      </w:pPr>
-      <w:r>
-        <w:rPr>
-          <w:rFonts w:ascii="Consolas" w:hAnsi="Consolas"/>
+          <w:sz w:val="28"/>
+          <w:szCs w:val="28"/>
         </w:rPr>
         <w:t>Enter the circle's center (xc, yc):</w:t>
       </w:r>
@@ -1225,12 +1168,15 @@
         <w:spacing w:lineRule="auto" w:line="360"/>
         <w:jc w:val="both"/>
         <w:rPr>
+          <w:sz w:val="28"/>
+          <w:szCs w:val="28"/>
+        </w:rPr>
+      </w:pPr>
+      <w:r>
+        <w:rPr>
           <w:rFonts w:ascii="Consolas" w:hAnsi="Consolas"/>
-        </w:rPr>
-      </w:pPr>
-      <w:r>
-        <w:rPr>
-          <w:rFonts w:ascii="Consolas" w:hAnsi="Consolas"/>
+          <w:sz w:val="28"/>
+          <w:szCs w:val="28"/>
         </w:rPr>
         <w:t>Enter the circle's radius (r):</w:t>
       </w:r>
@@ -1254,13 +1200,6 @@
           <w:szCs w:val="28"/>
         </w:rPr>
         <w:tab/>
-      </w:r>
-      <w:r>
-        <w:rPr>
-          <w:rFonts w:ascii="Times New Roman" w:hAnsi="Times New Roman"/>
-          <w:sz w:val="28"/>
-          <w:szCs w:val="28"/>
-        </w:rPr>
         <w:t>После этого у пользователя запрашивается количество точек в наборе:</w:t>
       </w:r>
     </w:p>
@@ -1275,14 +1214,12 @@
         <w:spacing w:lineRule="auto" w:line="360"/>
         <w:jc w:val="both"/>
         <w:rPr>
-          <w:rFonts w:ascii="Times New Roman" w:hAnsi="Times New Roman"/>
-          <w:sz w:val="28"/>
-          <w:szCs w:val="28"/>
-        </w:rPr>
-      </w:pPr>
-      <w:r>
-        <w:rPr>
-          <w:rFonts w:ascii="Times New Roman" w:hAnsi="Times New Roman"/>
+          <w:rFonts w:ascii="Consolas" w:hAnsi="Consolas"/>
+        </w:rPr>
+      </w:pPr>
+      <w:r>
+        <w:rPr>
+          <w:rFonts w:ascii="Consolas" w:hAnsi="Consolas"/>
           <w:sz w:val="28"/>
           <w:szCs w:val="28"/>
         </w:rPr>
@@ -1326,23 +1263,7 @@
           <w:szCs w:val="28"/>
         </w:rPr>
         <w:tab/>
-        <w:t xml:space="preserve">После ввода </w:t>
-      </w:r>
-      <w:r>
-        <w:rPr>
-          <w:rFonts w:ascii="Times New Roman" w:hAnsi="Times New Roman"/>
-          <w:sz w:val="28"/>
-          <w:szCs w:val="28"/>
-        </w:rPr>
-        <w:t>набора точек</w:t>
-      </w:r>
-      <w:r>
-        <w:rPr>
-          <w:rFonts w:ascii="Times New Roman" w:hAnsi="Times New Roman"/>
-          <w:sz w:val="28"/>
-          <w:szCs w:val="28"/>
-        </w:rPr>
-        <w:t xml:space="preserve"> выполняется поиск вхождений в окружность. По завершении обработки выводится результат следующего вида:</w:t>
+        <w:t>После ввода набора точек выполняется поиск вхождений в окружность. По завершении обработки выводится результат следующего вида:</w:t>
       </w:r>
     </w:p>
     <w:p>
@@ -1378,30 +1299,18 @@
         <w:spacing w:lineRule="auto" w:line="360"/>
         <w:jc w:val="both"/>
         <w:rPr>
-          <w:rFonts w:ascii="Times New Roman" w:hAnsi="Times New Roman"/>
-          <w:sz w:val="28"/>
-          <w:szCs w:val="28"/>
-        </w:rPr>
-      </w:pPr>
-      <w:r>
-        <w:rPr>
-          <w:rFonts w:ascii="Times New Roman" w:hAnsi="Times New Roman"/>
+          <w:rFonts w:ascii="Consolas" w:hAnsi="Consolas"/>
+        </w:rPr>
+      </w:pPr>
+      <w:r>
+        <w:rPr>
+          <w:rFonts w:ascii="Consolas" w:hAnsi="Consolas"/>
           <w:i/>
           <w:iCs/>
           <w:sz w:val="28"/>
           <w:szCs w:val="28"/>
         </w:rPr>
-        <w:t>(х</w:t>
-      </w:r>
-      <w:r>
-        <w:rPr>
-          <w:rFonts w:ascii="Times New Roman" w:hAnsi="Times New Roman"/>
-          <w:i/>
-          <w:iCs/>
-          <w:sz w:val="28"/>
-          <w:szCs w:val="28"/>
-        </w:rPr>
-        <w:t>, у)</w:t>
+        <w:t>(х, у)</w:t>
       </w:r>
     </w:p>
     <w:p>
@@ -1415,14 +1324,12 @@
         <w:spacing w:lineRule="auto" w:line="360"/>
         <w:jc w:val="both"/>
         <w:rPr>
-          <w:rFonts w:ascii="Times New Roman" w:hAnsi="Times New Roman"/>
-          <w:sz w:val="28"/>
-          <w:szCs w:val="28"/>
-        </w:rPr>
-      </w:pPr>
-      <w:r>
-        <w:rPr>
-          <w:rFonts w:ascii="Times New Roman" w:hAnsi="Times New Roman"/>
+          <w:rFonts w:ascii="Consolas" w:hAnsi="Consolas"/>
+        </w:rPr>
+      </w:pPr>
+      <w:r>
+        <w:rPr>
+          <w:rFonts w:ascii="Consolas" w:hAnsi="Consolas"/>
           <w:i/>
           <w:iCs/>
           <w:sz w:val="28"/>
@@ -1464,14 +1371,12 @@
         <w:spacing w:lineRule="auto" w:line="360"/>
         <w:jc w:val="both"/>
         <w:rPr>
-          <w:rFonts w:ascii="Times New Roman" w:hAnsi="Times New Roman"/>
-          <w:sz w:val="28"/>
-          <w:szCs w:val="28"/>
-        </w:rPr>
-      </w:pPr>
-      <w:r>
-        <w:rPr>
-          <w:rFonts w:ascii="Times New Roman" w:hAnsi="Times New Roman"/>
+          <w:rFonts w:ascii="Consolas" w:hAnsi="Consolas"/>
+        </w:rPr>
+      </w:pPr>
+      <w:r>
+        <w:rPr>
+          <w:rFonts w:ascii="Consolas" w:hAnsi="Consolas"/>
           <w:sz w:val="28"/>
           <w:szCs w:val="28"/>
         </w:rPr>
@@ -1552,11 +1457,6 @@
         <w:rPr/>
       </w:pPr>
       <w:r>
-        <w:rPr>
-          <w:rFonts w:ascii="Times New Roman" w:hAnsi="Times New Roman"/>
-          <w:sz w:val="28"/>
-          <w:szCs w:val="28"/>
-        </w:rPr>
         <w:drawing>
           <wp:anchor behindDoc="0" distT="0" distB="0" distL="0" distR="0" simplePos="0" locked="0" layoutInCell="0" allowOverlap="1" relativeHeight="2">
             <wp:simplePos x="0" y="0"/>
@@ -1712,15 +1612,7 @@
           <w:sz w:val="28"/>
           <w:szCs w:val="28"/>
         </w:rPr>
-        <w:t xml:space="preserve"> – </w:t>
-      </w:r>
-      <w:r>
-        <w:rPr>
-          <w:rFonts w:ascii="Times New Roman" w:hAnsi="Times New Roman"/>
-          <w:sz w:val="28"/>
-          <w:szCs w:val="28"/>
-        </w:rPr>
-        <w:t>функция расчета вхождения точки в окружность</w:t>
+        <w:t xml:space="preserve"> – функция расчета вхождения точки в окружность</w:t>
       </w:r>
     </w:p>
     <w:p>
@@ -1750,11 +1642,8 @@
         <w:bidi w:val="0"/>
         <w:spacing w:lineRule="auto" w:line="360"/>
         <w:ind w:hanging="0" w:start="0"/>
-        <w:jc w:val="start"/>
-        <w:rPr>
-          <w:sz w:val="28"/>
-          <w:szCs w:val="28"/>
-        </w:rPr>
+        <w:jc w:val="both"/>
+        <w:rPr/>
       </w:pPr>
       <w:r>
         <w:rPr>
@@ -1778,15 +1667,7 @@
           <w:sz w:val="28"/>
           <w:szCs w:val="28"/>
         </w:rPr>
-        <w:t xml:space="preserve">. Чтобы задать окружность, достаточно трех параметров – координаты х/у центра и радиус.  </w:t>
-      </w:r>
-      <w:r>
-        <w:rPr>
-          <w:rFonts w:ascii="Times New Roman" w:hAnsi="Times New Roman"/>
-          <w:sz w:val="28"/>
-          <w:szCs w:val="28"/>
-        </w:rPr>
-        <w:t>Таким образом получаем следующее определение структурного типа данных, для описания понтия “Окружность”:</w:t>
+        <w:t>. Чтобы задать окружность, достаточно трех параметров – координаты х/у центра и радиус.  Таким образом получаем следующее определение структурного типа данных, для описания понтия “Окружность”:</w:t>
       </w:r>
     </w:p>
     <w:p>
@@ -1937,23 +1818,7 @@
           <w:sz w:val="28"/>
           <w:szCs w:val="28"/>
         </w:rPr>
-        <w:t xml:space="preserve">. Из постановки задачи явно следует, что каждая </w:t>
-      </w:r>
-      <w:r>
-        <w:rPr>
-          <w:rFonts w:ascii="Times New Roman" w:hAnsi="Times New Roman"/>
-          <w:sz w:val="28"/>
-          <w:szCs w:val="28"/>
-        </w:rPr>
-        <w:t>точка</w:t>
-      </w:r>
-      <w:r>
-        <w:rPr>
-          <w:rFonts w:ascii="Times New Roman" w:hAnsi="Times New Roman"/>
-          <w:sz w:val="28"/>
-          <w:szCs w:val="28"/>
-        </w:rPr>
-        <w:t xml:space="preserve"> задается двумя координатами: х, у. Каждой координате соответствует свое поле в структурном типе данных. </w:t>
+        <w:t xml:space="preserve">. Из постановки задачи явно следует, что каждая точка задается двумя координатами: х, у. Каждой координате соответствует свое поле в структурном типе данных. </w:t>
         <w:tab/>
         <w:t>Таким образом получаем следующее определение структурного типа данных, для описания понтия “Точка”:</w:t>
       </w:r>
@@ -1982,19 +1847,24 @@
           <w:szCs w:val="28"/>
           <w:shd w:fill="auto" w:val="clear"/>
         </w:rPr>
-        <w:t>typedef</w:t>
-      </w:r>
-      <w:r>
+        <w:t>typedef struct {</w:t>
+      </w:r>
+    </w:p>
+    <w:p>
+      <w:pPr>
+        <w:pStyle w:val="Normal"/>
+        <w:spacing w:lineRule="atLeast" w:line="450"/>
+        <w:ind w:hanging="0" w:start="0" w:end="0"/>
         <w:rPr>
           <w:rFonts w:ascii="Consolas" w:hAnsi="Consolas"/>
           <w:b w:val="false"/>
-          <w:color w:val="000000"/>
-          <w:sz w:val="28"/>
-          <w:szCs w:val="28"/>
-          <w:shd w:fill="auto" w:val="clear"/>
-        </w:rPr>
-        <w:t xml:space="preserve"> </w:t>
-      </w:r>
+          <w:color w:val="auto"/>
+          <w:sz w:val="28"/>
+          <w:szCs w:val="28"/>
+          <w:highlight w:val="none"/>
+          <w:shd w:fill="auto" w:val="clear"/>
+        </w:rPr>
+      </w:pPr>
       <w:r>
         <w:rPr>
           <w:rFonts w:ascii="Consolas" w:hAnsi="Consolas"/>
@@ -2004,18 +1874,38 @@
           <w:szCs w:val="28"/>
           <w:shd w:fill="auto" w:val="clear"/>
         </w:rPr>
-        <w:t>struct</w:t>
-      </w:r>
-      <w:r>
+        <w:tab/>
+        <w:tab/>
+        <w:t>double x;</w:t>
+      </w:r>
+    </w:p>
+    <w:p>
+      <w:pPr>
+        <w:pStyle w:val="Normal"/>
+        <w:spacing w:lineRule="atLeast" w:line="450"/>
+        <w:ind w:hanging="0" w:start="0" w:end="0"/>
         <w:rPr>
           <w:rFonts w:ascii="Consolas" w:hAnsi="Consolas"/>
           <w:b w:val="false"/>
-          <w:color w:val="000000"/>
-          <w:sz w:val="28"/>
-          <w:szCs w:val="28"/>
-          <w:shd w:fill="auto" w:val="clear"/>
-        </w:rPr>
-        <w:t xml:space="preserve"> {</w:t>
+          <w:color w:val="auto"/>
+          <w:sz w:val="28"/>
+          <w:szCs w:val="28"/>
+          <w:highlight w:val="none"/>
+          <w:shd w:fill="auto" w:val="clear"/>
+        </w:rPr>
+      </w:pPr>
+      <w:r>
+        <w:rPr>
+          <w:rFonts w:ascii="Consolas" w:hAnsi="Consolas"/>
+          <w:b w:val="false"/>
+          <w:color w:val="000000"/>
+          <w:sz w:val="28"/>
+          <w:szCs w:val="28"/>
+          <w:shd w:fill="auto" w:val="clear"/>
+        </w:rPr>
+        <w:tab/>
+        <w:tab/>
+        <w:t>double y;</w:t>
       </w:r>
     </w:p>
     <w:p>
@@ -2043,227 +1933,107 @@
           <w:shd w:fill="auto" w:val="clear"/>
         </w:rPr>
         <w:tab/>
-        <w:tab/>
-        <w:t>double x;</w:t>
-      </w:r>
-    </w:p>
-    <w:p>
-      <w:pPr>
-        <w:pStyle w:val="Normal"/>
-        <w:spacing w:lineRule="atLeast" w:line="450"/>
-        <w:ind w:hanging="0" w:start="0" w:end="0"/>
+        <w:t>} point_t;</w:t>
+      </w:r>
+    </w:p>
+    <w:p>
+      <w:pPr>
+        <w:pStyle w:val="BodyText"/>
+        <w:bidi w:val="0"/>
+        <w:spacing w:lineRule="auto" w:line="360" w:before="57" w:after="140"/>
         <w:rPr>
           <w:rFonts w:ascii="Consolas" w:hAnsi="Consolas"/>
-          <w:b w:val="false"/>
-          <w:color w:val="auto"/>
-          <w:sz w:val="28"/>
-          <w:szCs w:val="28"/>
-          <w:highlight w:val="none"/>
-          <w:shd w:fill="auto" w:val="clear"/>
         </w:rPr>
       </w:pPr>
       <w:r>
         <w:rPr>
           <w:rFonts w:ascii="Consolas" w:hAnsi="Consolas"/>
-          <w:b w:val="false"/>
-          <w:color w:val="000000"/>
-          <w:sz w:val="28"/>
-          <w:szCs w:val="28"/>
-          <w:shd w:fill="auto" w:val="clear"/>
-        </w:rPr>
-        <w:tab/>
-        <w:tab/>
-        <w:t>double y;</w:t>
-      </w:r>
-    </w:p>
-    <w:p>
-      <w:pPr>
-        <w:pStyle w:val="Normal"/>
-        <w:spacing w:lineRule="atLeast" w:line="450"/>
-        <w:ind w:hanging="0" w:start="0" w:end="0"/>
+        </w:rPr>
+      </w:r>
+    </w:p>
+    <w:p>
+      <w:pPr>
+        <w:pStyle w:val="BodyText"/>
+        <w:bidi w:val="0"/>
+        <w:spacing w:lineRule="auto" w:line="360" w:before="57" w:after="140"/>
+        <w:rPr/>
+      </w:pPr>
+      <w:r>
+        <w:rPr>
+          <w:rFonts w:ascii="Times New Roman" w:hAnsi="Times New Roman"/>
+          <w:sz w:val="28"/>
+          <w:szCs w:val="28"/>
+        </w:rPr>
+        <w:tab/>
+        <w:t xml:space="preserve">Для представления набора точек используем массив из элементов </w:t>
+      </w:r>
+      <w:r>
         <w:rPr>
           <w:rFonts w:ascii="Consolas" w:hAnsi="Consolas"/>
-          <w:b w:val="false"/>
-          <w:color w:val="auto"/>
-          <w:sz w:val="28"/>
-          <w:szCs w:val="28"/>
-          <w:highlight w:val="none"/>
-          <w:shd w:fill="auto" w:val="clear"/>
-        </w:rPr>
-      </w:pPr>
+          <w:sz w:val="28"/>
+          <w:szCs w:val="28"/>
+        </w:rPr>
+        <w:t>point_t points[num_points]</w:t>
+      </w:r>
+      <w:r>
+        <w:rPr>
+          <w:rFonts w:ascii="Times New Roman" w:hAnsi="Times New Roman"/>
+          <w:sz w:val="28"/>
+          <w:szCs w:val="28"/>
+        </w:rPr>
+        <w:t xml:space="preserve">. Максимально допустимое количество элементов в массиве ограничим переменной </w:t>
+      </w:r>
+      <w:r>
+        <w:rPr>
+          <w:rFonts w:eastAsia="Songti SC" w:cs="Arial Unicode MS" w:ascii="Consolas" w:hAnsi="Consolas"/>
+          <w:color w:val="auto"/>
+          <w:kern w:val="2"/>
+          <w:sz w:val="28"/>
+          <w:szCs w:val="28"/>
+          <w:lang w:val="en-US" w:eastAsia="zh-CN" w:bidi="hi-IN"/>
+        </w:rPr>
+        <w:t>num_points</w:t>
+      </w:r>
+      <w:r>
+        <w:rPr>
+          <w:rFonts w:ascii="Times New Roman" w:hAnsi="Times New Roman"/>
+          <w:sz w:val="28"/>
+          <w:szCs w:val="28"/>
+        </w:rPr>
+        <w:t xml:space="preserve">, ее значение запрашивается у пользователя. </w:t>
+      </w:r>
+    </w:p>
+    <w:p>
+      <w:pPr>
+        <w:pStyle w:val="BodyText"/>
+        <w:bidi w:val="0"/>
+        <w:spacing w:lineRule="auto" w:line="360" w:before="57" w:after="140"/>
+        <w:rPr/>
+      </w:pPr>
+      <w:r>
+        <w:rPr>
+          <w:rFonts w:ascii="Times New Roman" w:hAnsi="Times New Roman"/>
+          <w:sz w:val="28"/>
+          <w:szCs w:val="28"/>
+        </w:rPr>
+        <w:tab/>
+        <w:t xml:space="preserve">Так же, для хранения входящих в окружность точек, вводим второй массив из элементов типа </w:t>
+      </w:r>
       <w:r>
         <w:rPr>
           <w:rFonts w:ascii="Consolas" w:hAnsi="Consolas"/>
-          <w:b w:val="false"/>
-          <w:color w:val="000000"/>
-          <w:sz w:val="28"/>
-          <w:szCs w:val="28"/>
-          <w:shd w:fill="auto" w:val="clear"/>
-        </w:rPr>
-        <w:tab/>
-        <w:t>} point_t;</w:t>
-      </w:r>
-    </w:p>
-    <w:p>
-      <w:pPr>
-        <w:pStyle w:val="BodyText"/>
-        <w:bidi w:val="0"/>
-        <w:spacing w:lineRule="auto" w:line="360" w:before="57" w:after="140"/>
-        <w:rPr>
-          <w:rFonts w:ascii="Consolas" w:hAnsi="Consolas"/>
-        </w:rPr>
-      </w:pPr>
-      <w:r>
-        <w:rPr/>
-      </w:r>
-    </w:p>
-    <w:p>
-      <w:pPr>
-        <w:pStyle w:val="BodyText"/>
-        <w:bidi w:val="0"/>
-        <w:spacing w:lineRule="auto" w:line="360" w:before="57" w:after="140"/>
-        <w:rPr/>
-      </w:pPr>
-      <w:r>
-        <w:rPr>
-          <w:rFonts w:ascii="Times New Roman" w:hAnsi="Times New Roman"/>
-          <w:sz w:val="28"/>
-          <w:szCs w:val="28"/>
-        </w:rPr>
-        <w:tab/>
-        <w:t xml:space="preserve">Для представления набора точек используем массив из элементов </w:t>
-      </w:r>
-      <w:r>
-        <w:rPr>
-          <w:rFonts w:ascii="Consolas" w:hAnsi="Consolas"/>
-          <w:sz w:val="28"/>
-          <w:szCs w:val="28"/>
-        </w:rPr>
-        <w:t>point_t points[num_points]</w:t>
-      </w:r>
-      <w:r>
-        <w:rPr>
-          <w:rFonts w:ascii="Times New Roman" w:hAnsi="Times New Roman"/>
-          <w:sz w:val="28"/>
-          <w:szCs w:val="28"/>
-        </w:rPr>
-        <w:t xml:space="preserve">. Максимально допустимое количество элементов в массиве ограничим </w:t>
-      </w:r>
-      <w:r>
-        <w:rPr>
-          <w:rFonts w:ascii="Times New Roman" w:hAnsi="Times New Roman"/>
-          <w:sz w:val="28"/>
-          <w:szCs w:val="28"/>
-        </w:rPr>
-        <w:t xml:space="preserve">переменной </w:t>
-      </w:r>
-      <w:r>
-        <w:rPr>
-          <w:rFonts w:eastAsia="Songti SC" w:cs="Arial Unicode MS" w:ascii="Consolas" w:hAnsi="Consolas"/>
-          <w:color w:val="auto"/>
-          <w:kern w:val="2"/>
-          <w:sz w:val="28"/>
-          <w:szCs w:val="28"/>
-          <w:lang w:val="en-US" w:eastAsia="zh-CN" w:bidi="hi-IN"/>
-        </w:rPr>
-        <w:t>num_points</w:t>
-      </w:r>
-      <w:r>
-        <w:rPr>
-          <w:rFonts w:ascii="Times New Roman" w:hAnsi="Times New Roman"/>
-          <w:sz w:val="28"/>
-          <w:szCs w:val="28"/>
-        </w:rPr>
-        <w:t xml:space="preserve">, </w:t>
-      </w:r>
-      <w:r>
-        <w:rPr>
-          <w:rFonts w:ascii="Times New Roman" w:hAnsi="Times New Roman"/>
-          <w:sz w:val="28"/>
-          <w:szCs w:val="28"/>
-        </w:rPr>
-        <w:t>ее значение запрашивается у пользователя</w:t>
-      </w:r>
-      <w:r>
-        <w:rPr>
-          <w:rFonts w:ascii="Times New Roman" w:hAnsi="Times New Roman"/>
-          <w:sz w:val="28"/>
-          <w:szCs w:val="28"/>
-        </w:rPr>
-        <w:t xml:space="preserve">. </w:t>
-      </w:r>
-    </w:p>
-    <w:p>
-      <w:pPr>
-        <w:pStyle w:val="BodyText"/>
-        <w:bidi w:val="0"/>
-        <w:spacing w:lineRule="auto" w:line="360" w:before="57" w:after="140"/>
-        <w:rPr/>
-      </w:pPr>
-      <w:r>
-        <w:rPr>
-          <w:rFonts w:ascii="Times New Roman" w:hAnsi="Times New Roman"/>
-          <w:sz w:val="28"/>
-          <w:szCs w:val="28"/>
-        </w:rPr>
-        <w:tab/>
-        <w:t xml:space="preserve">Так же, для хранения </w:t>
-      </w:r>
-      <w:r>
-        <w:rPr>
-          <w:rFonts w:ascii="Times New Roman" w:hAnsi="Times New Roman"/>
-          <w:sz w:val="28"/>
-          <w:szCs w:val="28"/>
-        </w:rPr>
-        <w:t>входящих в окружность точек</w:t>
-      </w:r>
-      <w:r>
-        <w:rPr>
-          <w:rFonts w:ascii="Times New Roman" w:hAnsi="Times New Roman"/>
-          <w:sz w:val="28"/>
-          <w:szCs w:val="28"/>
-        </w:rPr>
-        <w:t xml:space="preserve">, вводим второй массив из элементов типа </w:t>
-      </w:r>
-      <w:r>
-        <w:rPr>
-          <w:rFonts w:ascii="Consolas" w:hAnsi="Consolas"/>
-          <w:sz w:val="28"/>
-          <w:szCs w:val="28"/>
-        </w:rPr>
-        <w:t>point_t</w:t>
-      </w:r>
-      <w:r>
-        <w:rPr>
-          <w:rFonts w:ascii="Consolas" w:hAnsi="Consolas"/>
-          <w:sz w:val="28"/>
-          <w:szCs w:val="28"/>
-        </w:rPr>
-        <w:t xml:space="preserve"> </w:t>
-      </w:r>
-      <w:r>
-        <w:rPr>
-          <w:rFonts w:ascii="Consolas" w:hAnsi="Consolas"/>
-          <w:sz w:val="28"/>
-          <w:szCs w:val="28"/>
-        </w:rPr>
-        <w:t>outside_points[num_points]</w:t>
-      </w:r>
-      <w:r>
-        <w:rPr>
-          <w:rFonts w:ascii="Times New Roman" w:hAnsi="Times New Roman"/>
-          <w:sz w:val="28"/>
-          <w:szCs w:val="28"/>
-        </w:rPr>
-        <w:t xml:space="preserve">. </w:t>
-      </w:r>
-      <w:r>
-        <w:rPr>
-          <w:rFonts w:ascii="Times New Roman" w:hAnsi="Times New Roman"/>
-          <w:sz w:val="28"/>
-          <w:szCs w:val="28"/>
-        </w:rPr>
-        <w:t xml:space="preserve">Так как, количество точек вне окружности не может быть больше общего количества точек, то ограничить массив для хранения, так же, можно использую переменную </w:t>
+          <w:sz w:val="28"/>
+          <w:szCs w:val="28"/>
+        </w:rPr>
+        <w:t>point_t outside_points[num_points]</w:t>
+      </w:r>
+      <w:r>
+        <w:rPr>
+          <w:rFonts w:ascii="Times New Roman" w:hAnsi="Times New Roman"/>
+          <w:sz w:val="28"/>
+          <w:szCs w:val="28"/>
+        </w:rPr>
+        <w:t xml:space="preserve">. Так как, количество точек вне окружности не может быть больше общего количества точек, то ограничить массив для хранения, так же, можно использую переменную </w:t>
       </w:r>
       <w:r>
         <w:rPr>
@@ -2318,6 +2088,7 @@
       <w:bookmarkEnd w:id="6"/>
       <w:r>
         <w:rPr/>
+        <w:tab/>
         <w:t>3.3 Алгоритм вхождений точек в окружность</w:t>
       </w:r>
     </w:p>
@@ -2348,32 +2119,40 @@
         <w:bidi w:val="0"/>
         <w:spacing w:lineRule="auto" w:line="360" w:before="57" w:after="140"/>
         <w:rPr>
-          <w:rFonts w:ascii="Times New Roman" w:hAnsi="Times New Roman"/>
-          <w:sz w:val="28"/>
-          <w:szCs w:val="28"/>
-        </w:rPr>
-      </w:pPr>
-      <w:r>
-        <w:rPr>
-          <w:rFonts w:ascii="Times New Roman" w:hAnsi="Times New Roman"/>
-          <w:sz w:val="28"/>
-          <w:szCs w:val="28"/>
+          <w:i/>
+          <w:i/>
+          <w:iCs/>
+          <w:sz w:val="26"/>
+          <w:szCs w:val="26"/>
+        </w:rPr>
+      </w:pPr>
+      <w:r>
+        <w:rPr>
+          <w:rFonts w:ascii="Times New Roman" w:hAnsi="Times New Roman"/>
+          <w:i/>
+          <w:iCs/>
+          <w:sz w:val="26"/>
+          <w:szCs w:val="26"/>
         </w:rPr>
         <w:t xml:space="preserve"> </w:t>
       </w:r>
       <w:r>
         <w:rPr>
           <w:rFonts w:ascii="Times New Roman" w:hAnsi="Times New Roman"/>
-          <w:sz w:val="28"/>
-          <w:szCs w:val="28"/>
+          <w:i/>
+          <w:iCs/>
+          <w:sz w:val="26"/>
+          <w:szCs w:val="26"/>
         </w:rPr>
         <w:t>((точка_х – окружность_х)</w:t>
       </w:r>
       <w:r>
         <w:rPr>
           <w:rFonts w:ascii="Times New Roman" w:hAnsi="Times New Roman"/>
-          <w:sz w:val="28"/>
-          <w:szCs w:val="28"/>
+          <w:i/>
+          <w:iCs/>
+          <w:sz w:val="26"/>
+          <w:szCs w:val="26"/>
           <w:vertAlign w:val="superscript"/>
         </w:rPr>
         <w:t>2</w:t>
@@ -2381,16 +2160,20 @@
       <w:r>
         <w:rPr>
           <w:rFonts w:ascii="Times New Roman" w:hAnsi="Times New Roman"/>
-          <w:sz w:val="28"/>
-          <w:szCs w:val="28"/>
+          <w:i/>
+          <w:iCs/>
+          <w:sz w:val="26"/>
+          <w:szCs w:val="26"/>
         </w:rPr>
         <w:t xml:space="preserve"> + (точка_y – окружность_y)</w:t>
       </w:r>
       <w:r>
         <w:rPr>
           <w:rFonts w:ascii="Times New Roman" w:hAnsi="Times New Roman"/>
-          <w:sz w:val="28"/>
-          <w:szCs w:val="28"/>
+          <w:i/>
+          <w:iCs/>
+          <w:sz w:val="26"/>
+          <w:szCs w:val="26"/>
           <w:vertAlign w:val="superscript"/>
         </w:rPr>
         <w:t>2</w:t>
@@ -2398,10 +2181,12 @@
       <w:r>
         <w:rPr>
           <w:rFonts w:ascii="Times New Roman" w:hAnsi="Times New Roman"/>
+          <w:i/>
+          <w:iCs/>
           <w:position w:val="0"/>
-          <w:sz w:val="28"/>
-          <w:sz w:val="28"/>
-          <w:szCs w:val="28"/>
+          <w:sz w:val="26"/>
+          <w:sz w:val="26"/>
+          <w:szCs w:val="26"/>
           <w:vertAlign w:val="baseline"/>
         </w:rPr>
         <w:t>) &gt; окружность_радиус</w:t>
@@ -2409,8 +2194,10 @@
       <w:r>
         <w:rPr>
           <w:rFonts w:ascii="Times New Roman" w:hAnsi="Times New Roman"/>
-          <w:sz w:val="28"/>
-          <w:szCs w:val="28"/>
+          <w:i/>
+          <w:iCs/>
+          <w:sz w:val="26"/>
+          <w:szCs w:val="26"/>
           <w:vertAlign w:val="superscript"/>
         </w:rPr>
         <w:t>2</w:t>
@@ -2493,21 +2280,7 @@
           <w:sz w:val="28"/>
           <w:szCs w:val="28"/>
         </w:rPr>
-        <w:t xml:space="preserve">В данной работе задача разработки прикладной программы поиска </w:t>
-      </w:r>
-      <w:r>
-        <w:rPr>
-          <w:sz w:val="28"/>
-          <w:szCs w:val="28"/>
-        </w:rPr>
-        <w:t>точек вне окружности</w:t>
-      </w:r>
-      <w:r>
-        <w:rPr>
-          <w:sz w:val="28"/>
-          <w:szCs w:val="28"/>
-        </w:rPr>
-        <w:t>, была решена с использованием императивного программирования. На основании проведённой отладки и испытаний с помощью контрольных примеров можно сделать вывод, что полученная прикладная программа решает поставленную задачу правильно и в полном объёме.</w:t>
+        <w:t>В данной работе задача разработки прикладной программы поиска точек вне окружности, была решена с использованием императивного программирования. На основании проведённой отладки и испытаний с помощью контрольных примеров можно сделать вывод, что полученная прикладная программа решает поставленную задачу правильно и в полном объёме.</w:t>
       </w:r>
       <w:r>
         <w:br w:type="page"/>
@@ -4744,7 +4517,7 @@
     </w:r>
     <w:r>
       <w:rPr/>
-      <w:t>13</w:t>
+      <w:t>14</w:t>
     </w:r>
     <w:r>
       <w:rPr/>

</xml_diff>